<commit_message>
REST resources & getDirection bugfix
</commit_message>
<xml_diff>
--- a/boa_api.docx
+++ b/boa_api.docx
@@ -36,29 +36,18 @@
       <w:pPr>
         <w:pStyle w:val="Titolo1"/>
       </w:pPr>
-    </w:p>
-    <w:p>
-      <w:pPr>
-        <w:pStyle w:val="Titolo1"/>
-      </w:pPr>
       <w:r>
         <w:t>JSON Objects</w:t>
       </w:r>
       <w:bookmarkEnd w:id="0"/>
     </w:p>
-    <w:p/>
-    <w:p/>
     <w:p>
       <w:r>
-        <w:rPr>
-          <w:noProof/>
-          <w:lang w:val="it-IT" w:eastAsia="it-IT"/>
-        </w:rPr>
         <w:drawing>
           <wp:inline distT="0" distB="0" distL="0" distR="0">
-            <wp:extent cx="5667796" cy="4484658"/>
+            <wp:extent cx="6732879" cy="5528188"/>
             <wp:effectExtent l="19050" t="0" r="0" b="0"/>
-            <wp:docPr id="1" name="Image0.png" descr="Image0.png"/>
+            <wp:docPr id="3" name="Image0.png" descr="Image0.png"/>
             <wp:cNvGraphicFramePr>
               <a:graphicFrameLocks xmlns:a="http://schemas.openxmlformats.org/drawingml/2006/main" noChangeAspect="1"/>
             </wp:cNvGraphicFramePr>
@@ -78,7 +67,7 @@
                   <pic:spPr>
                     <a:xfrm>
                       <a:off x="0" y="0"/>
-                      <a:ext cx="5667796" cy="4484658"/>
+                      <a:ext cx="6735339" cy="5530208"/>
                     </a:xfrm>
                     <a:prstGeom prst="rect">
                       <a:avLst/>
@@ -91,6 +80,8 @@
         </w:drawing>
       </w:r>
     </w:p>
+    <w:p/>
+    <w:p/>
     <w:p/>
     <w:p/>
     <w:p/>
@@ -120,6 +111,25 @@
       </w:r>
       <w:r>
         <w:t xml:space="preserve"> </w:t>
+      </w:r>
+      <w:r>
+        <w:t xml:space="preserve">(VECCHIO! La </w:t>
+      </w:r>
+      <w:proofErr w:type="spellStart"/>
+      <w:r>
+        <w:t>nuova</w:t>
+      </w:r>
+      <w:proofErr w:type="spellEnd"/>
+      <w:r>
+        <w:t xml:space="preserve"> doc è </w:t>
+      </w:r>
+      <w:proofErr w:type="spellStart"/>
+      <w:r>
+        <w:t>su</w:t>
+      </w:r>
+      <w:proofErr w:type="spellEnd"/>
+      <w:r>
+        <w:t xml:space="preserve"> Mashape)</w:t>
       </w:r>
     </w:p>
     <w:p>
@@ -1067,7 +1077,6 @@
           <w:noProof/>
           <w:lang w:val="it-IT" w:eastAsia="it-IT"/>
         </w:rPr>
-        <w:lastRenderedPageBreak/>
         <w:drawing>
           <wp:inline distT="0" distB="0" distL="0" distR="0">
             <wp:extent cx="351880" cy="351880"/>
@@ -1218,6 +1227,7 @@
         <w:pStyle w:val="Titolo4"/>
       </w:pPr>
       <w:r>
+        <w:lastRenderedPageBreak/>
         <w:t>Operations</w:t>
       </w:r>
     </w:p>
@@ -2006,7 +2016,6 @@
         <w:pStyle w:val="Titolo4"/>
       </w:pPr>
       <w:r>
-        <w:lastRenderedPageBreak/>
         <w:t>Operations</w:t>
       </w:r>
     </w:p>
@@ -3035,7 +3044,6 @@
           <w:noProof/>
           <w:lang w:val="it-IT" w:eastAsia="it-IT"/>
         </w:rPr>
-        <w:lastRenderedPageBreak/>
         <w:drawing>
           <wp:inline distT="0" distB="0" distL="0" distR="0">
             <wp:extent cx="351880" cy="351880"/>
@@ -3342,6 +3350,7 @@
         <w:pStyle w:val="Titolo4"/>
       </w:pPr>
       <w:r>
+        <w:lastRenderedPageBreak/>
         <w:t>Attributes</w:t>
       </w:r>
     </w:p>
@@ -4063,7 +4072,6 @@
               <w:pStyle w:val="TableContent"/>
             </w:pPr>
             <w:r>
-              <w:lastRenderedPageBreak/>
               <w:t>Comments</w:t>
             </w:r>
           </w:p>
@@ -4433,6 +4441,7 @@
           <w:noProof/>
           <w:lang w:val="it-IT" w:eastAsia="it-IT"/>
         </w:rPr>
+        <w:lastRenderedPageBreak/>
         <w:drawing>
           <wp:inline distT="0" distB="0" distL="0" distR="0">
             <wp:extent cx="351880" cy="351880"/>
@@ -4924,7 +4933,6 @@
           <w:sz w:val="24"/>
           <w:szCs w:val="24"/>
         </w:rPr>
-        <w:lastRenderedPageBreak/>
         <w:t>Response</w:t>
       </w:r>
     </w:p>
@@ -5473,6 +5481,7 @@
           <w:sz w:val="24"/>
           <w:szCs w:val="24"/>
         </w:rPr>
+        <w:lastRenderedPageBreak/>
         <w:t>Response</w:t>
       </w:r>
     </w:p>
@@ -5740,10 +5749,7 @@
               <w:pStyle w:val="TableContent"/>
             </w:pPr>
             <w:r>
-              <w:t>R</w:t>
-            </w:r>
-            <w:r>
-              <w:t>eturn last visited stop. For runs that are not circulating (already arrived, or not yet started) last Stop of the Run will be returned.</w:t>
+              <w:t>Return last visited stop. For runs that are not circulating (already arrived, or not yet started) last Stop of the Run will be returned.</w:t>
             </w:r>
           </w:p>
         </w:tc>
@@ -5978,7 +5984,6 @@
               <w:pStyle w:val="TableContent"/>
             </w:pPr>
             <w:r>
-              <w:lastRenderedPageBreak/>
               <w:t>Rest Resource</w:t>
             </w:r>
           </w:p>
@@ -6002,10 +6007,7 @@
             </w:r>
             <w:proofErr w:type="spellStart"/>
             <w:r>
-              <w:t>getlast</w:t>
-            </w:r>
-            <w:r>
-              <w:t>checkpoint</w:t>
+              <w:t>getlastcheckpoint</w:t>
             </w:r>
             <w:proofErr w:type="spellEnd"/>
           </w:p>
@@ -6046,10 +6048,7 @@
               <w:pStyle w:val="TableContent"/>
             </w:pPr>
             <w:r>
-              <w:t>R</w:t>
-            </w:r>
-            <w:r>
-              <w:t xml:space="preserve">eturn last visited checkpoint. For runs that are not circulating (already arrived, or not yet started) last </w:t>
+              <w:t xml:space="preserve">Return last visited checkpoint. For runs that are not circulating (already arrived, or not yet started) last </w:t>
             </w:r>
             <w:proofErr w:type="spellStart"/>
             <w:r>
@@ -6553,6 +6552,7 @@
               <w:pStyle w:val="TableHeader"/>
             </w:pPr>
             <w:r>
+              <w:lastRenderedPageBreak/>
               <w:t>public checkpoints/</w:t>
             </w:r>
             <w:proofErr w:type="spellStart"/>
@@ -6948,7 +6948,6 @@
           <w:sz w:val="24"/>
           <w:szCs w:val="24"/>
         </w:rPr>
-        <w:lastRenderedPageBreak/>
         <w:t>Response</w:t>
       </w:r>
     </w:p>
@@ -7593,6 +7592,7 @@
           <w:sz w:val="24"/>
           <w:szCs w:val="24"/>
         </w:rPr>
+        <w:lastRenderedPageBreak/>
         <w:t>Response</w:t>
       </w:r>
     </w:p>
@@ -8675,6 +8675,7 @@
               <w:pStyle w:val="TableContent"/>
             </w:pPr>
             <w:r>
+              <w:lastRenderedPageBreak/>
               <w:t>200</w:t>
             </w:r>
           </w:p>
@@ -8915,7 +8916,6 @@
               <w:pStyle w:val="TableContent"/>
             </w:pPr>
             <w:r>
-              <w:lastRenderedPageBreak/>
               <w:t>200</w:t>
             </w:r>
           </w:p>
@@ -9780,6 +9780,7 @@
               <w:pStyle w:val="TableContent"/>
             </w:pPr>
             <w:r>
+              <w:lastRenderedPageBreak/>
               <w:t>200</w:t>
             </w:r>
           </w:p>
@@ -9818,7 +9819,6 @@
           <w:noProof/>
           <w:lang w:val="it-IT" w:eastAsia="it-IT"/>
         </w:rPr>
-        <w:lastRenderedPageBreak/>
         <w:drawing>
           <wp:inline distT="0" distB="0" distL="0" distR="0">
             <wp:extent cx="351880" cy="351880"/>
@@ -10687,7 +10687,6 @@
           <w:noProof/>
           <w:lang w:val="it-IT" w:eastAsia="it-IT"/>
         </w:rPr>
-        <w:lastRenderedPageBreak/>
         <w:drawing>
           <wp:inline distT="0" distB="0" distL="0" distR="0">
             <wp:extent cx="351880" cy="351880"/>
@@ -10741,6 +10740,7 @@
         <w:pStyle w:val="Titolo4"/>
       </w:pPr>
       <w:r>
+        <w:lastRenderedPageBreak/>
         <w:t>Attributes</w:t>
       </w:r>
     </w:p>
@@ -11516,7 +11516,6 @@
           <w:noProof/>
           <w:lang w:val="it-IT" w:eastAsia="it-IT"/>
         </w:rPr>
-        <w:lastRenderedPageBreak/>
         <w:drawing>
           <wp:inline distT="0" distB="0" distL="0" distR="0">
             <wp:extent cx="351880" cy="351880"/>
@@ -11660,6 +11659,7 @@
               <w:pStyle w:val="TableHeader"/>
             </w:pPr>
             <w:r>
+              <w:lastRenderedPageBreak/>
               <w:t xml:space="preserve">public duration : </w:t>
             </w:r>
             <w:proofErr w:type="spellStart"/>
@@ -11826,7 +11826,7 @@
     <w:p/>
     <w:sectPr>
       <w:pgSz w:w="11904" w:h="16847"/>
-      <w:pgMar w:top="1440" w:right="1440" w:bottom="1440" w:left="1440" w:header="720" w:footer="720" w:gutter="0"/>
+      <w:pgMar w:top="720" w:right="720" w:bottom="720" w:left="720" w:header="720" w:footer="720" w:gutter="0"/>
       <w:cols w:space="720"/>
       <w:docGrid w:linePitch="360"/>
     </w:sectPr>

</xml_diff>